<commit_message>
push updated project to website
</commit_message>
<xml_diff>
--- a/assets/Zembower_Jonah_Resume.docx
+++ b/assets/Zembower_Jonah_Resume.docx
@@ -559,9 +559,8 @@
           <w:sz w:val="22"/>
           <w:szCs w:val="22"/>
         </w:rPr>
-        <w:t xml:space="preserve">Microsoft Office and Power Apps, Python, R, Visual Studio, </w:t>
-      </w:r>
-      <w:proofErr w:type="spellStart"/>
+        <w:t>Microsoft Office and Power Apps, Python, R, Visual Studio, BigQuery, PostgreSQL,</w:t>
+      </w:r>
       <w:r>
         <w:rPr>
           <w:rStyle w:val="bullet-texttext-leftfs14word-wrap-normal"/>
@@ -569,9 +568,8 @@
           <w:sz w:val="22"/>
           <w:szCs w:val="22"/>
         </w:rPr>
-        <w:t>BigQuery</w:t>
-      </w:r>
-      <w:proofErr w:type="spellEnd"/>
+        <w:t xml:space="preserve"> Streamlit,</w:t>
+      </w:r>
       <w:r>
         <w:rPr>
           <w:rStyle w:val="bullet-texttext-leftfs14word-wrap-normal"/>
@@ -579,9 +577,8 @@
           <w:sz w:val="22"/>
           <w:szCs w:val="22"/>
         </w:rPr>
-        <w:t xml:space="preserve">, PostgreSQL, </w:t>
-      </w:r>
-      <w:proofErr w:type="spellStart"/>
+        <w:t xml:space="preserve"> FastAPI,</w:t>
+      </w:r>
       <w:r>
         <w:rPr>
           <w:rStyle w:val="bullet-texttext-leftfs14word-wrap-normal"/>
@@ -589,9 +586,8 @@
           <w:sz w:val="22"/>
           <w:szCs w:val="22"/>
         </w:rPr>
-        <w:t>Jupyter</w:t>
-      </w:r>
-      <w:proofErr w:type="spellEnd"/>
+        <w:t xml:space="preserve"> Jupyter Notebook, Tableau, Looker Studio, Java, Noraxon, HTML/CSS/JavaScript</w:t>
+      </w:r>
       <w:r>
         <w:rPr>
           <w:rStyle w:val="bullet-texttext-leftfs14word-wrap-normal"/>
@@ -599,9 +595,8 @@
           <w:sz w:val="22"/>
           <w:szCs w:val="22"/>
         </w:rPr>
-        <w:t xml:space="preserve"> Notebook, Tableau, Looker Studio, Java, </w:t>
-      </w:r>
-      <w:proofErr w:type="spellStart"/>
+        <w:t xml:space="preserve">, </w:t>
+      </w:r>
       <w:r>
         <w:rPr>
           <w:rStyle w:val="bullet-texttext-leftfs14word-wrap-normal"/>
@@ -609,9 +604,8 @@
           <w:sz w:val="22"/>
           <w:szCs w:val="22"/>
         </w:rPr>
-        <w:t>Noraxon</w:t>
-      </w:r>
-      <w:proofErr w:type="spellEnd"/>
+        <w:t xml:space="preserve">and </w:t>
+      </w:r>
       <w:r>
         <w:rPr>
           <w:rStyle w:val="bullet-texttext-leftfs14word-wrap-normal"/>
@@ -619,7 +613,7 @@
           <w:sz w:val="22"/>
           <w:szCs w:val="22"/>
         </w:rPr>
-        <w:t>, and HTML/CSS/JavaScript</w:t>
+        <w:t>Docker Containerization</w:t>
       </w:r>
     </w:p>
     <w:p>
@@ -1001,25 +995,7 @@
           <w:sz w:val="22"/>
           <w:szCs w:val="22"/>
         </w:rPr>
-        <w:t xml:space="preserve">Conducted a comprehensive analysis of biomechanical and ergonomic data leveraging </w:t>
-      </w:r>
-      <w:proofErr w:type="spellStart"/>
-      <w:r>
-        <w:rPr>
-          <w:rFonts w:ascii="Calibri" w:eastAsia="Calibri" w:hAnsi="Calibri" w:cs="Calibri"/>
-          <w:sz w:val="22"/>
-          <w:szCs w:val="22"/>
-        </w:rPr>
-        <w:t>Noraxon</w:t>
-      </w:r>
-      <w:proofErr w:type="spellEnd"/>
-      <w:r>
-        <w:rPr>
-          <w:rFonts w:ascii="Calibri" w:eastAsia="Calibri" w:hAnsi="Calibri" w:cs="Calibri"/>
-          <w:sz w:val="22"/>
-          <w:szCs w:val="22"/>
-        </w:rPr>
-        <w:t xml:space="preserve"> software</w:t>
+        <w:t>Conducted a comprehensive analysis of biomechanical and ergonomic data leveraging Noraxon software</w:t>
       </w:r>
     </w:p>
     <w:p>
@@ -1277,45 +1253,6 @@
           <w:sz w:val="22"/>
           <w:szCs w:val="22"/>
         </w:rPr>
-        <w:t xml:space="preserve">Consulted with </w:t>
-      </w:r>
-      <w:r>
-        <w:rPr>
-          <w:rFonts w:ascii="Calibri" w:eastAsia="Calibri" w:hAnsi="Calibri" w:cs="Calibri"/>
-          <w:sz w:val="22"/>
-          <w:szCs w:val="22"/>
-        </w:rPr>
-        <w:t>professors and coaches</w:t>
-      </w:r>
-      <w:r>
-        <w:rPr>
-          <w:rFonts w:ascii="Calibri" w:eastAsia="Calibri" w:hAnsi="Calibri" w:cs="Calibri"/>
-          <w:sz w:val="22"/>
-          <w:szCs w:val="22"/>
-        </w:rPr>
-        <w:t xml:space="preserve"> to analyze data for athlete performance and recovery</w:t>
-      </w:r>
-    </w:p>
-    <w:p>
-      <w:pPr>
-        <w:pStyle w:val="ListParagraph"/>
-        <w:numPr>
-          <w:ilvl w:val="0"/>
-          <w:numId w:val="7"/>
-        </w:numPr>
-        <w:spacing w:line="220" w:lineRule="atLeast"/>
-        <w:rPr>
-          <w:rFonts w:ascii="Calibri" w:eastAsia="Calibri" w:hAnsi="Calibri" w:cs="Calibri"/>
-          <w:sz w:val="22"/>
-          <w:szCs w:val="22"/>
-        </w:rPr>
-      </w:pPr>
-      <w:r>
-        <w:rPr>
-          <w:rFonts w:ascii="Calibri" w:eastAsia="Calibri" w:hAnsi="Calibri" w:cs="Calibri"/>
-          <w:sz w:val="22"/>
-          <w:szCs w:val="22"/>
-        </w:rPr>
         <w:t>P</w:t>
       </w:r>
       <w:r>
@@ -1430,7 +1367,23 @@
           <w:sz w:val="22"/>
           <w:szCs w:val="22"/>
         </w:rPr>
-        <w:t>October 2025</w:t>
+        <w:t>November</w:t>
+      </w:r>
+      <w:r>
+        <w:rPr>
+          <w:rFonts w:ascii="Calibri" w:eastAsia="Calibri" w:hAnsi="Calibri" w:cs="Calibri"/>
+          <w:sz w:val="22"/>
+          <w:szCs w:val="22"/>
+        </w:rPr>
+        <w:t xml:space="preserve"> </w:t>
+      </w:r>
+      <w:r>
+        <w:rPr>
+          <w:rFonts w:ascii="Calibri" w:eastAsia="Calibri" w:hAnsi="Calibri" w:cs="Calibri"/>
+          <w:sz w:val="22"/>
+          <w:szCs w:val="22"/>
+        </w:rPr>
+        <w:t>2025</w:t>
       </w:r>
     </w:p>
     <w:p>
@@ -1453,47 +1406,39 @@
           <w:sz w:val="22"/>
           <w:szCs w:val="22"/>
         </w:rPr>
-        <w:t xml:space="preserve">HospiTrack </w:t>
-      </w:r>
-      <w:r>
-        <w:rPr>
-          <w:rFonts w:ascii="Calibri" w:eastAsia="Calibri" w:hAnsi="Calibri" w:cs="Calibri"/>
-          <w:sz w:val="22"/>
-          <w:szCs w:val="22"/>
-        </w:rPr>
-        <w:t>was created as</w:t>
-      </w:r>
-      <w:r>
-        <w:rPr>
-          <w:rFonts w:ascii="Calibri" w:eastAsia="Calibri" w:hAnsi="Calibri" w:cs="Calibri"/>
-          <w:sz w:val="22"/>
-          <w:szCs w:val="22"/>
-        </w:rPr>
-        <w:t xml:space="preserve"> a Python </w:t>
-      </w:r>
-      <w:r>
-        <w:rPr>
-          <w:rFonts w:ascii="Calibri" w:eastAsia="Calibri" w:hAnsi="Calibri" w:cs="Calibri"/>
-          <w:sz w:val="22"/>
-          <w:szCs w:val="22"/>
-        </w:rPr>
-        <w:t xml:space="preserve">and </w:t>
-      </w:r>
-      <w:r>
-        <w:rPr>
-          <w:rFonts w:ascii="Calibri" w:eastAsia="Calibri" w:hAnsi="Calibri" w:cs="Calibri"/>
-          <w:sz w:val="22"/>
-          <w:szCs w:val="22"/>
-        </w:rPr>
-        <w:t xml:space="preserve">Streamlit-based web app </w:t>
-      </w:r>
-      <w:r>
-        <w:rPr>
-          <w:rFonts w:ascii="Calibri" w:eastAsia="Calibri" w:hAnsi="Calibri" w:cs="Calibri"/>
-          <w:sz w:val="22"/>
-          <w:szCs w:val="22"/>
-        </w:rPr>
-        <w:t>for the Midwest US States</w:t>
+        <w:t>A</w:t>
+      </w:r>
+      <w:r>
+        <w:rPr>
+          <w:rFonts w:ascii="Calibri" w:eastAsia="Calibri" w:hAnsi="Calibri" w:cs="Calibri"/>
+          <w:sz w:val="22"/>
+          <w:szCs w:val="22"/>
+        </w:rPr>
+        <w:t xml:space="preserve"> full-stack, containerized web application using Python and FastAPI that allows users to find and compare nearby </w:t>
+      </w:r>
+      <w:r>
+        <w:rPr>
+          <w:rFonts w:ascii="Calibri" w:eastAsia="Calibri" w:hAnsi="Calibri" w:cs="Calibri"/>
+          <w:sz w:val="22"/>
+          <w:szCs w:val="22"/>
+        </w:rPr>
+        <w:t xml:space="preserve">EDs </w:t>
+      </w:r>
+      <w:r>
+        <w:rPr>
+          <w:rFonts w:ascii="Calibri" w:eastAsia="Calibri" w:hAnsi="Calibri" w:cs="Calibri"/>
+          <w:sz w:val="22"/>
+          <w:szCs w:val="22"/>
+        </w:rPr>
+        <w:t>using key metrics like wait times, patient ratings, and quality of care</w:t>
+      </w:r>
+      <w:r>
+        <w:rPr>
+          <w:rFonts w:ascii="Calibri" w:eastAsia="Calibri" w:hAnsi="Calibri" w:cs="Calibri"/>
+          <w:sz w:val="22"/>
+          <w:szCs w:val="22"/>
+        </w:rPr>
+        <w:t xml:space="preserve"> in the sorted UI design</w:t>
       </w:r>
     </w:p>
     <w:p>
@@ -1516,49 +1461,31 @@
           <w:sz w:val="22"/>
           <w:szCs w:val="22"/>
         </w:rPr>
-        <w:t xml:space="preserve">Provides </w:t>
-      </w:r>
-      <w:proofErr w:type="gramStart"/>
-      <w:r>
-        <w:rPr>
-          <w:rFonts w:ascii="Calibri" w:eastAsia="Calibri" w:hAnsi="Calibri" w:cs="Calibri"/>
-          <w:sz w:val="22"/>
-          <w:szCs w:val="22"/>
-        </w:rPr>
-        <w:t>wait</w:t>
-      </w:r>
-      <w:proofErr w:type="gramEnd"/>
-      <w:r>
-        <w:rPr>
-          <w:rFonts w:ascii="Calibri" w:eastAsia="Calibri" w:hAnsi="Calibri" w:cs="Calibri"/>
-          <w:sz w:val="22"/>
-          <w:szCs w:val="22"/>
-        </w:rPr>
-        <w:t xml:space="preserve"> times, quality scores, </w:t>
-      </w:r>
-      <w:r>
-        <w:rPr>
-          <w:rFonts w:ascii="Calibri" w:eastAsia="Calibri" w:hAnsi="Calibri" w:cs="Calibri"/>
-          <w:sz w:val="22"/>
-          <w:szCs w:val="22"/>
-        </w:rPr>
-        <w:t>patient experience, and distance metrics</w:t>
-      </w:r>
-      <w:r>
-        <w:rPr>
-          <w:rFonts w:ascii="Calibri" w:eastAsia="Calibri" w:hAnsi="Calibri" w:cs="Calibri"/>
-          <w:sz w:val="22"/>
-          <w:szCs w:val="22"/>
-        </w:rPr>
-        <w:t xml:space="preserve"> for </w:t>
-      </w:r>
-      <w:r>
-        <w:rPr>
-          <w:rFonts w:ascii="Calibri" w:eastAsia="Calibri" w:hAnsi="Calibri" w:cs="Calibri"/>
-          <w:sz w:val="22"/>
-          <w:szCs w:val="22"/>
-        </w:rPr>
-        <w:t>emergency departments</w:t>
+        <w:t xml:space="preserve">Data pipeline </w:t>
+      </w:r>
+      <w:r>
+        <w:rPr>
+          <w:rFonts w:ascii="Calibri" w:eastAsia="Calibri" w:hAnsi="Calibri" w:cs="Calibri"/>
+          <w:sz w:val="22"/>
+          <w:szCs w:val="22"/>
+        </w:rPr>
+        <w:t xml:space="preserve">of web scraping, </w:t>
+      </w:r>
+      <w:r>
+        <w:rPr>
+          <w:rFonts w:ascii="Calibri" w:eastAsia="Calibri" w:hAnsi="Calibri" w:cs="Calibri"/>
+          <w:sz w:val="22"/>
+          <w:szCs w:val="22"/>
+        </w:rPr>
+        <w:t xml:space="preserve">geolocating, </w:t>
+      </w:r>
+      <w:r>
+        <w:rPr>
+          <w:rFonts w:ascii="Calibri" w:eastAsia="Calibri" w:hAnsi="Calibri" w:cs="Calibri"/>
+          <w:sz w:val="22"/>
+          <w:szCs w:val="22"/>
+        </w:rPr>
+        <w:t>and consolidating into a parquet file to power application</w:t>
       </w:r>
     </w:p>
     <w:p>
@@ -1824,6 +1751,15 @@
           <w:szCs w:val="22"/>
         </w:rPr>
         <w:t>Database Management Policy Analytics, Health Systems, Data Focused Python</w:t>
+      </w:r>
+      <w:r>
+        <w:rPr>
+          <w:rStyle w:val="bullet-texttext-leftfs14word-wrap-normal"/>
+          <w:rFonts w:ascii="Calibri" w:eastAsia="Calibri" w:hAnsi="Calibri" w:cs="Calibri"/>
+          <w:sz w:val="22"/>
+          <w:szCs w:val="22"/>
+        </w:rPr>
+        <w:t>, Applied Econometrics</w:t>
       </w:r>
     </w:p>
     <w:p>

</xml_diff>